<commit_message>
first 6 rows of Baltimore
</commit_message>
<xml_diff>
--- a/writing/HW-5.docx
+++ b/writing/HW-5.docx
@@ -461,6 +461,544 @@
           <w:rStyle w:val="VerbatimChar"/>
         </w:rPr>
         <w:t xml:space="preserve">## 6 Albuquerque,NM</w:t>
+      </w:r>
+    </w:p>
+    <w:p>
+      <w:pPr>
+        <w:pStyle w:val="SourceCode"/>
+      </w:pPr>
+      <w:r>
+        <w:rPr>
+          <w:rStyle w:val="NormalTok"/>
+        </w:rPr>
+        <w:t xml:space="preserve">Arrest_of_Grey</w:t>
+      </w:r>
+      <w:r>
+        <w:rPr>
+          <w:rStyle w:val="OtherTok"/>
+        </w:rPr>
+        <w:t xml:space="preserve">&lt;-</w:t>
+      </w:r>
+      <w:r>
+        <w:rPr>
+          <w:rStyle w:val="NormalTok"/>
+        </w:rPr>
+        <w:t xml:space="preserve"> homicide </w:t>
+      </w:r>
+      <w:r>
+        <w:rPr>
+          <w:rStyle w:val="SpecialCharTok"/>
+        </w:rPr>
+        <w:t xml:space="preserve">%&gt;%</w:t>
+      </w:r>
+      <w:r>
+        <w:rPr>
+          <w:rStyle w:val="NormalTok"/>
+        </w:rPr>
+        <w:t xml:space="preserve"> </w:t>
+      </w:r>
+      <w:r>
+        <w:br/>
+      </w:r>
+      <w:r>
+        <w:rPr>
+          <w:rStyle w:val="NormalTok"/>
+        </w:rPr>
+        <w:t xml:space="preserve">  </w:t>
+      </w:r>
+      <w:r>
+        <w:rPr>
+          <w:rStyle w:val="FunctionTok"/>
+        </w:rPr>
+        <w:t xml:space="preserve">filter</w:t>
+      </w:r>
+      <w:r>
+        <w:rPr>
+          <w:rStyle w:val="NormalTok"/>
+        </w:rPr>
+        <w:t xml:space="preserve">(victim_last </w:t>
+      </w:r>
+      <w:r>
+        <w:rPr>
+          <w:rStyle w:val="SpecialCharTok"/>
+        </w:rPr>
+        <w:t xml:space="preserve">==</w:t>
+      </w:r>
+      <w:r>
+        <w:rPr>
+          <w:rStyle w:val="NormalTok"/>
+        </w:rPr>
+        <w:t xml:space="preserve"> </w:t>
+      </w:r>
+      <w:r>
+        <w:rPr>
+          <w:rStyle w:val="StringTok"/>
+        </w:rPr>
+        <w:t xml:space="preserve">"GREY"</w:t>
+      </w:r>
+      <w:r>
+        <w:rPr>
+          <w:rStyle w:val="NormalTok"/>
+        </w:rPr>
+        <w:t xml:space="preserve">, city </w:t>
+      </w:r>
+      <w:r>
+        <w:rPr>
+          <w:rStyle w:val="SpecialCharTok"/>
+        </w:rPr>
+        <w:t xml:space="preserve">==</w:t>
+      </w:r>
+      <w:r>
+        <w:rPr>
+          <w:rStyle w:val="StringTok"/>
+        </w:rPr>
+        <w:t xml:space="preserve">"Baltimore"</w:t>
+      </w:r>
+      <w:r>
+        <w:rPr>
+          <w:rStyle w:val="NormalTok"/>
+        </w:rPr>
+        <w:t xml:space="preserve">)</w:t>
+      </w:r>
+    </w:p>
+    <w:p>
+      <w:pPr>
+        <w:pStyle w:val="SourceCode"/>
+      </w:pPr>
+      <w:r>
+        <w:rPr>
+          <w:rStyle w:val="FunctionTok"/>
+        </w:rPr>
+        <w:t xml:space="preserve">library</w:t>
+      </w:r>
+      <w:r>
+        <w:rPr>
+          <w:rStyle w:val="NormalTok"/>
+        </w:rPr>
+        <w:t xml:space="preserve">(lubridate)</w:t>
+      </w:r>
+    </w:p>
+    <w:p>
+      <w:pPr>
+        <w:pStyle w:val="SourceCode"/>
+      </w:pPr>
+      <w:r>
+        <w:rPr>
+          <w:rStyle w:val="VerbatimChar"/>
+        </w:rPr>
+        <w:t xml:space="preserve">## </w:t>
+      </w:r>
+      <w:r>
+        <w:br/>
+      </w:r>
+      <w:r>
+        <w:rPr>
+          <w:rStyle w:val="VerbatimChar"/>
+        </w:rPr>
+        <w:t xml:space="preserve">## Attaching package: 'lubridate'</w:t>
+      </w:r>
+    </w:p>
+    <w:p>
+      <w:pPr>
+        <w:pStyle w:val="SourceCode"/>
+      </w:pPr>
+      <w:r>
+        <w:rPr>
+          <w:rStyle w:val="VerbatimChar"/>
+        </w:rPr>
+        <w:t xml:space="preserve">## The following objects are masked from 'package:base':</w:t>
+      </w:r>
+      <w:r>
+        <w:br/>
+      </w:r>
+      <w:r>
+        <w:rPr>
+          <w:rStyle w:val="VerbatimChar"/>
+        </w:rPr>
+        <w:t xml:space="preserve">## </w:t>
+      </w:r>
+      <w:r>
+        <w:br/>
+      </w:r>
+      <w:r>
+        <w:rPr>
+          <w:rStyle w:val="VerbatimChar"/>
+        </w:rPr>
+        <w:t xml:space="preserve">##     date, intersect, setdiff, union</w:t>
+      </w:r>
+    </w:p>
+    <w:p>
+      <w:pPr>
+        <w:pStyle w:val="SourceCode"/>
+      </w:pPr>
+      <w:r>
+        <w:rPr>
+          <w:rStyle w:val="NormalTok"/>
+        </w:rPr>
+        <w:t xml:space="preserve">Baltimore </w:t>
+      </w:r>
+      <w:r>
+        <w:rPr>
+          <w:rStyle w:val="OtherTok"/>
+        </w:rPr>
+        <w:t xml:space="preserve">&lt;-</w:t>
+      </w:r>
+      <w:r>
+        <w:rPr>
+          <w:rStyle w:val="NormalTok"/>
+        </w:rPr>
+        <w:t xml:space="preserve"> homicide </w:t>
+      </w:r>
+      <w:r>
+        <w:rPr>
+          <w:rStyle w:val="SpecialCharTok"/>
+        </w:rPr>
+        <w:t xml:space="preserve">%&gt;%</w:t>
+      </w:r>
+      <w:r>
+        <w:rPr>
+          <w:rStyle w:val="NormalTok"/>
+        </w:rPr>
+        <w:t xml:space="preserve"> </w:t>
+      </w:r>
+      <w:r>
+        <w:br/>
+      </w:r>
+      <w:r>
+        <w:rPr>
+          <w:rStyle w:val="NormalTok"/>
+        </w:rPr>
+        <w:t xml:space="preserve">  </w:t>
+      </w:r>
+      <w:r>
+        <w:rPr>
+          <w:rStyle w:val="FunctionTok"/>
+        </w:rPr>
+        <w:t xml:space="preserve">mutate</w:t>
+      </w:r>
+      <w:r>
+        <w:rPr>
+          <w:rStyle w:val="NormalTok"/>
+        </w:rPr>
+        <w:t xml:space="preserve">(</w:t>
+      </w:r>
+      <w:r>
+        <w:rPr>
+          <w:rStyle w:val="AttributeTok"/>
+        </w:rPr>
+        <w:t xml:space="preserve">reported_date =</w:t>
+      </w:r>
+      <w:r>
+        <w:rPr>
+          <w:rStyle w:val="NormalTok"/>
+        </w:rPr>
+        <w:t xml:space="preserve"> </w:t>
+      </w:r>
+      <w:r>
+        <w:rPr>
+          <w:rStyle w:val="FunctionTok"/>
+        </w:rPr>
+        <w:t xml:space="preserve">ymd</w:t>
+      </w:r>
+      <w:r>
+        <w:rPr>
+          <w:rStyle w:val="NormalTok"/>
+        </w:rPr>
+        <w:t xml:space="preserve">(reported_date)) </w:t>
+      </w:r>
+      <w:r>
+        <w:rPr>
+          <w:rStyle w:val="SpecialCharTok"/>
+        </w:rPr>
+        <w:t xml:space="preserve">%&gt;%</w:t>
+      </w:r>
+      <w:r>
+        <w:rPr>
+          <w:rStyle w:val="NormalTok"/>
+        </w:rPr>
+        <w:t xml:space="preserve"> </w:t>
+      </w:r>
+      <w:r>
+        <w:br/>
+      </w:r>
+      <w:r>
+        <w:rPr>
+          <w:rStyle w:val="NormalTok"/>
+        </w:rPr>
+        <w:t xml:space="preserve">  </w:t>
+      </w:r>
+      <w:r>
+        <w:rPr>
+          <w:rStyle w:val="FunctionTok"/>
+        </w:rPr>
+        <w:t xml:space="preserve">filter</w:t>
+      </w:r>
+      <w:r>
+        <w:rPr>
+          <w:rStyle w:val="NormalTok"/>
+        </w:rPr>
+        <w:t xml:space="preserve">(city_name </w:t>
+      </w:r>
+      <w:r>
+        <w:rPr>
+          <w:rStyle w:val="SpecialCharTok"/>
+        </w:rPr>
+        <w:t xml:space="preserve">==</w:t>
+      </w:r>
+      <w:r>
+        <w:rPr>
+          <w:rStyle w:val="NormalTok"/>
+        </w:rPr>
+        <w:t xml:space="preserve"> </w:t>
+      </w:r>
+      <w:r>
+        <w:rPr>
+          <w:rStyle w:val="StringTok"/>
+        </w:rPr>
+        <w:t xml:space="preserve">'Baltimore,MD'</w:t>
+      </w:r>
+      <w:r>
+        <w:rPr>
+          <w:rStyle w:val="NormalTok"/>
+        </w:rPr>
+        <w:t xml:space="preserve">) </w:t>
+      </w:r>
+      <w:r>
+        <w:rPr>
+          <w:rStyle w:val="SpecialCharTok"/>
+        </w:rPr>
+        <w:t xml:space="preserve">%&gt;%</w:t>
+      </w:r>
+      <w:r>
+        <w:rPr>
+          <w:rStyle w:val="NormalTok"/>
+        </w:rPr>
+        <w:t xml:space="preserve"> </w:t>
+      </w:r>
+      <w:r>
+        <w:br/>
+      </w:r>
+      <w:r>
+        <w:rPr>
+          <w:rStyle w:val="NormalTok"/>
+        </w:rPr>
+        <w:t xml:space="preserve">  </w:t>
+      </w:r>
+      <w:r>
+        <w:rPr>
+          <w:rStyle w:val="FunctionTok"/>
+        </w:rPr>
+        <w:t xml:space="preserve">group_by</w:t>
+      </w:r>
+      <w:r>
+        <w:rPr>
+          <w:rStyle w:val="NormalTok"/>
+        </w:rPr>
+        <w:t xml:space="preserve">(</w:t>
+      </w:r>
+      <w:r>
+        <w:rPr>
+          <w:rStyle w:val="AttributeTok"/>
+        </w:rPr>
+        <w:t xml:space="preserve">date =</w:t>
+      </w:r>
+      <w:r>
+        <w:rPr>
+          <w:rStyle w:val="NormalTok"/>
+        </w:rPr>
+        <w:t xml:space="preserve"> </w:t>
+      </w:r>
+      <w:r>
+        <w:rPr>
+          <w:rStyle w:val="FunctionTok"/>
+        </w:rPr>
+        <w:t xml:space="preserve">floor_date</w:t>
+      </w:r>
+      <w:r>
+        <w:rPr>
+          <w:rStyle w:val="NormalTok"/>
+        </w:rPr>
+        <w:t xml:space="preserve">(reported_date, </w:t>
+      </w:r>
+      <w:r>
+        <w:rPr>
+          <w:rStyle w:val="StringTok"/>
+        </w:rPr>
+        <w:t xml:space="preserve">'month'</w:t>
+      </w:r>
+      <w:r>
+        <w:rPr>
+          <w:rStyle w:val="NormalTok"/>
+        </w:rPr>
+        <w:t xml:space="preserve">)) </w:t>
+      </w:r>
+      <w:r>
+        <w:rPr>
+          <w:rStyle w:val="SpecialCharTok"/>
+        </w:rPr>
+        <w:t xml:space="preserve">%&gt;%</w:t>
+      </w:r>
+      <w:r>
+        <w:rPr>
+          <w:rStyle w:val="NormalTok"/>
+        </w:rPr>
+        <w:t xml:space="preserve"> </w:t>
+      </w:r>
+      <w:r>
+        <w:br/>
+      </w:r>
+      <w:r>
+        <w:rPr>
+          <w:rStyle w:val="NormalTok"/>
+        </w:rPr>
+        <w:t xml:space="preserve">  </w:t>
+      </w:r>
+      <w:r>
+        <w:rPr>
+          <w:rStyle w:val="FunctionTok"/>
+        </w:rPr>
+        <w:t xml:space="preserve">summarize</w:t>
+      </w:r>
+      <w:r>
+        <w:rPr>
+          <w:rStyle w:val="NormalTok"/>
+        </w:rPr>
+        <w:t xml:space="preserve">(</w:t>
+      </w:r>
+      <w:r>
+        <w:rPr>
+          <w:rStyle w:val="AttributeTok"/>
+        </w:rPr>
+        <w:t xml:space="preserve">homicide =</w:t>
+      </w:r>
+      <w:r>
+        <w:rPr>
+          <w:rStyle w:val="NormalTok"/>
+        </w:rPr>
+        <w:t xml:space="preserve"> </w:t>
+      </w:r>
+      <w:r>
+        <w:rPr>
+          <w:rStyle w:val="FunctionTok"/>
+        </w:rPr>
+        <w:t xml:space="preserve">n</w:t>
+      </w:r>
+      <w:r>
+        <w:rPr>
+          <w:rStyle w:val="NormalTok"/>
+        </w:rPr>
+        <w:t xml:space="preserve">())</w:t>
+      </w:r>
+    </w:p>
+    <w:p>
+      <w:pPr>
+        <w:pStyle w:val="SourceCode"/>
+      </w:pPr>
+      <w:r>
+        <w:rPr>
+          <w:rStyle w:val="VerbatimChar"/>
+        </w:rPr>
+        <w:t xml:space="preserve">## Warning: 2 failed to parse.</w:t>
+      </w:r>
+    </w:p>
+    <w:p>
+      <w:pPr>
+        <w:pStyle w:val="SourceCode"/>
+      </w:pPr>
+      <w:r>
+        <w:rPr>
+          <w:rStyle w:val="FunctionTok"/>
+        </w:rPr>
+        <w:t xml:space="preserve">head</w:t>
+      </w:r>
+      <w:r>
+        <w:rPr>
+          <w:rStyle w:val="NormalTok"/>
+        </w:rPr>
+        <w:t xml:space="preserve">(Baltimore)</w:t>
+      </w:r>
+    </w:p>
+    <w:p>
+      <w:pPr>
+        <w:pStyle w:val="SourceCode"/>
+      </w:pPr>
+      <w:r>
+        <w:rPr>
+          <w:rStyle w:val="VerbatimChar"/>
+        </w:rPr>
+        <w:t xml:space="preserve">## # A tibble: 6 × 2</w:t>
+      </w:r>
+      <w:r>
+        <w:br/>
+      </w:r>
+      <w:r>
+        <w:rPr>
+          <w:rStyle w:val="VerbatimChar"/>
+        </w:rPr>
+        <w:t xml:space="preserve">##   date       homicide</w:t>
+      </w:r>
+      <w:r>
+        <w:br/>
+      </w:r>
+      <w:r>
+        <w:rPr>
+          <w:rStyle w:val="VerbatimChar"/>
+        </w:rPr>
+        <w:t xml:space="preserve">##   &lt;date&gt;        &lt;int&gt;</w:t>
+      </w:r>
+      <w:r>
+        <w:br/>
+      </w:r>
+      <w:r>
+        <w:rPr>
+          <w:rStyle w:val="VerbatimChar"/>
+        </w:rPr>
+        <w:t xml:space="preserve">## 1 2007-01-01       28</w:t>
+      </w:r>
+      <w:r>
+        <w:br/>
+      </w:r>
+      <w:r>
+        <w:rPr>
+          <w:rStyle w:val="VerbatimChar"/>
+        </w:rPr>
+        <w:t xml:space="preserve">## 2 2007-02-01       17</w:t>
+      </w:r>
+      <w:r>
+        <w:br/>
+      </w:r>
+      <w:r>
+        <w:rPr>
+          <w:rStyle w:val="VerbatimChar"/>
+        </w:rPr>
+        <w:t xml:space="preserve">## 3 2007-03-01       26</w:t>
+      </w:r>
+      <w:r>
+        <w:br/>
+      </w:r>
+      <w:r>
+        <w:rPr>
+          <w:rStyle w:val="VerbatimChar"/>
+        </w:rPr>
+        <w:t xml:space="preserve">## 4 2007-04-01       19</w:t>
+      </w:r>
+      <w:r>
+        <w:br/>
+      </w:r>
+      <w:r>
+        <w:rPr>
+          <w:rStyle w:val="VerbatimChar"/>
+        </w:rPr>
+        <w:t xml:space="preserve">## 5 2007-05-01       32</w:t>
+      </w:r>
+      <w:r>
+        <w:br/>
+      </w:r>
+      <w:r>
+        <w:rPr>
+          <w:rStyle w:val="VerbatimChar"/>
+        </w:rPr>
+        <w:t xml:space="preserve">## 6 2007-06-01       31</w:t>
       </w:r>
     </w:p>
     <w:sectPr/>

</xml_diff>

<commit_message>
pull out the month from date
</commit_message>
<xml_diff>
--- a/writing/HW-5.docx
+++ b/writing/HW-5.docx
@@ -999,6 +999,113 @@
           <w:rStyle w:val="VerbatimChar"/>
         </w:rPr>
         <w:t xml:space="preserve">## 6 2007-06-01       31</w:t>
+      </w:r>
+    </w:p>
+    <w:p>
+      <w:pPr>
+        <w:pStyle w:val="SourceCode"/>
+      </w:pPr>
+      <w:r>
+        <w:rPr>
+          <w:rStyle w:val="NormalTok"/>
+        </w:rPr>
+        <w:t xml:space="preserve">Baltimore</w:t>
+      </w:r>
+      <w:r>
+        <w:rPr>
+          <w:rStyle w:val="SpecialCharTok"/>
+        </w:rPr>
+        <w:t xml:space="preserve">$</w:t>
+      </w:r>
+      <w:r>
+        <w:rPr>
+          <w:rStyle w:val="NormalTok"/>
+        </w:rPr>
+        <w:t xml:space="preserve">month </w:t>
+      </w:r>
+      <w:r>
+        <w:rPr>
+          <w:rStyle w:val="OtherTok"/>
+        </w:rPr>
+        <w:t xml:space="preserve">&lt;-</w:t>
+      </w:r>
+      <w:r>
+        <w:rPr>
+          <w:rStyle w:val="NormalTok"/>
+        </w:rPr>
+        <w:t xml:space="preserve"> </w:t>
+      </w:r>
+      <w:r>
+        <w:rPr>
+          <w:rStyle w:val="FunctionTok"/>
+        </w:rPr>
+        <w:t xml:space="preserve">format</w:t>
+      </w:r>
+      <w:r>
+        <w:rPr>
+          <w:rStyle w:val="NormalTok"/>
+        </w:rPr>
+        <w:t xml:space="preserve"> (</w:t>
+      </w:r>
+      <w:r>
+        <w:rPr>
+          <w:rStyle w:val="FunctionTok"/>
+        </w:rPr>
+        <w:t xml:space="preserve">as.Date</w:t>
+      </w:r>
+      <w:r>
+        <w:rPr>
+          <w:rStyle w:val="NormalTok"/>
+        </w:rPr>
+        <w:t xml:space="preserve">(Baltimore</w:t>
+      </w:r>
+      <w:r>
+        <w:rPr>
+          <w:rStyle w:val="SpecialCharTok"/>
+        </w:rPr>
+        <w:t xml:space="preserve">$</w:t>
+      </w:r>
+      <w:r>
+        <w:rPr>
+          <w:rStyle w:val="NormalTok"/>
+        </w:rPr>
+        <w:t xml:space="preserve">date, </w:t>
+      </w:r>
+      <w:r>
+        <w:rPr>
+          <w:rStyle w:val="AttributeTok"/>
+        </w:rPr>
+        <w:t xml:space="preserve">format =</w:t>
+      </w:r>
+      <w:r>
+        <w:rPr>
+          <w:rStyle w:val="NormalTok"/>
+        </w:rPr>
+        <w:t xml:space="preserve"> </w:t>
+      </w:r>
+      <w:r>
+        <w:rPr>
+          <w:rStyle w:val="StringTok"/>
+        </w:rPr>
+        <w:t xml:space="preserve">"%y/%m/%d"</w:t>
+      </w:r>
+      <w:r>
+        <w:rPr>
+          <w:rStyle w:val="NormalTok"/>
+        </w:rPr>
+        <w:t xml:space="preserve">), </w:t>
+      </w:r>
+      <w:r>
+        <w:rPr>
+          <w:rStyle w:val="StringTok"/>
+        </w:rPr>
+        <w:t xml:space="preserve">"%m"</w:t>
+      </w:r>
+      <w:r>
+        <w:rPr>
+          <w:rStyle w:val="NormalTok"/>
+        </w:rPr>
+        <w:t xml:space="preserve">)</w:t>
       </w:r>
     </w:p>
     <w:sectPr/>

</xml_diff>

<commit_message>
removing 0 before numeric month
</commit_message>
<xml_diff>
--- a/writing/HW-5.docx
+++ b/writing/HW-5.docx
@@ -1106,6 +1106,63 @@
           <w:rStyle w:val="NormalTok"/>
         </w:rPr>
         <w:t xml:space="preserve">)</w:t>
+      </w:r>
+      <w:r>
+        <w:br/>
+      </w:r>
+      <w:r>
+        <w:rPr>
+          <w:rStyle w:val="NormalTok"/>
+        </w:rPr>
+        <w:t xml:space="preserve">Baltimore</w:t>
+      </w:r>
+      <w:r>
+        <w:rPr>
+          <w:rStyle w:val="SpecialCharTok"/>
+        </w:rPr>
+        <w:t xml:space="preserve">$</w:t>
+      </w:r>
+      <w:r>
+        <w:rPr>
+          <w:rStyle w:val="NormalTok"/>
+        </w:rPr>
+        <w:t xml:space="preserve">month </w:t>
+      </w:r>
+      <w:r>
+        <w:rPr>
+          <w:rStyle w:val="OtherTok"/>
+        </w:rPr>
+        <w:t xml:space="preserve">&lt;-</w:t>
+      </w:r>
+      <w:r>
+        <w:rPr>
+          <w:rStyle w:val="NormalTok"/>
+        </w:rPr>
+        <w:t xml:space="preserve"> </w:t>
+      </w:r>
+      <w:r>
+        <w:rPr>
+          <w:rStyle w:val="FunctionTok"/>
+        </w:rPr>
+        <w:t xml:space="preserve">as.numeric</w:t>
+      </w:r>
+      <w:r>
+        <w:rPr>
+          <w:rStyle w:val="NormalTok"/>
+        </w:rPr>
+        <w:t xml:space="preserve">(Baltimore</w:t>
+      </w:r>
+      <w:r>
+        <w:rPr>
+          <w:rStyle w:val="SpecialCharTok"/>
+        </w:rPr>
+        <w:t xml:space="preserve">$</w:t>
+      </w:r>
+      <w:r>
+        <w:rPr>
+          <w:rStyle w:val="NormalTok"/>
+        </w:rPr>
+        <w:t xml:space="preserve">month)</w:t>
       </w:r>
     </w:p>
     <w:sectPr/>

</xml_diff>

<commit_message>
assigning summer and winter
</commit_message>
<xml_diff>
--- a/writing/HW-5.docx
+++ b/writing/HW-5.docx
@@ -1163,6 +1163,246 @@
           <w:rStyle w:val="NormalTok"/>
         </w:rPr>
         <w:t xml:space="preserve">month)</w:t>
+      </w:r>
+      <w:r>
+        <w:br/>
+      </w:r>
+      <w:r>
+        <w:rPr>
+          <w:rStyle w:val="NormalTok"/>
+        </w:rPr>
+        <w:t xml:space="preserve">Baltimore </w:t>
+      </w:r>
+      <w:r>
+        <w:rPr>
+          <w:rStyle w:val="OtherTok"/>
+        </w:rPr>
+        <w:t xml:space="preserve">&lt;-</w:t>
+      </w:r>
+      <w:r>
+        <w:rPr>
+          <w:rStyle w:val="NormalTok"/>
+        </w:rPr>
+        <w:t xml:space="preserve"> Baltimore </w:t>
+      </w:r>
+      <w:r>
+        <w:rPr>
+          <w:rStyle w:val="SpecialCharTok"/>
+        </w:rPr>
+        <w:t xml:space="preserve">%&gt;%</w:t>
+      </w:r>
+      <w:r>
+        <w:rPr>
+          <w:rStyle w:val="NormalTok"/>
+        </w:rPr>
+        <w:t xml:space="preserve"> </w:t>
+      </w:r>
+      <w:r>
+        <w:br/>
+      </w:r>
+      <w:r>
+        <w:rPr>
+          <w:rStyle w:val="NormalTok"/>
+        </w:rPr>
+        <w:t xml:space="preserve">  </w:t>
+      </w:r>
+      <w:r>
+        <w:rPr>
+          <w:rStyle w:val="FunctionTok"/>
+        </w:rPr>
+        <w:t xml:space="preserve">mutate</w:t>
+      </w:r>
+      <w:r>
+        <w:rPr>
+          <w:rStyle w:val="NormalTok"/>
+        </w:rPr>
+        <w:t xml:space="preserve">(</w:t>
+      </w:r>
+      <w:r>
+        <w:rPr>
+          <w:rStyle w:val="AttributeTok"/>
+        </w:rPr>
+        <w:t xml:space="preserve">season =</w:t>
+      </w:r>
+      <w:r>
+        <w:rPr>
+          <w:rStyle w:val="NormalTok"/>
+        </w:rPr>
+        <w:t xml:space="preserve"> </w:t>
+      </w:r>
+      <w:r>
+        <w:rPr>
+          <w:rStyle w:val="FunctionTok"/>
+        </w:rPr>
+        <w:t xml:space="preserve">case_when</w:t>
+      </w:r>
+      <w:r>
+        <w:rPr>
+          <w:rStyle w:val="NormalTok"/>
+        </w:rPr>
+        <w:t xml:space="preserve">(month </w:t>
+      </w:r>
+      <w:r>
+        <w:rPr>
+          <w:rStyle w:val="SpecialCharTok"/>
+        </w:rPr>
+        <w:t xml:space="preserve">&gt;=</w:t>
+      </w:r>
+      <w:r>
+        <w:rPr>
+          <w:rStyle w:val="DecValTok"/>
+        </w:rPr>
+        <w:t xml:space="preserve">5</w:t>
+      </w:r>
+      <w:r>
+        <w:rPr>
+          <w:rStyle w:val="NormalTok"/>
+        </w:rPr>
+        <w:t xml:space="preserve"> </w:t>
+      </w:r>
+      <w:r>
+        <w:rPr>
+          <w:rStyle w:val="SpecialCharTok"/>
+        </w:rPr>
+        <w:t xml:space="preserve">&amp;</w:t>
+      </w:r>
+      <w:r>
+        <w:rPr>
+          <w:rStyle w:val="NormalTok"/>
+        </w:rPr>
+        <w:t xml:space="preserve"> month </w:t>
+      </w:r>
+      <w:r>
+        <w:rPr>
+          <w:rStyle w:val="SpecialCharTok"/>
+        </w:rPr>
+        <w:t xml:space="preserve">&lt;=</w:t>
+      </w:r>
+      <w:r>
+        <w:rPr>
+          <w:rStyle w:val="DecValTok"/>
+        </w:rPr>
+        <w:t xml:space="preserve">10</w:t>
+      </w:r>
+      <w:r>
+        <w:rPr>
+          <w:rStyle w:val="NormalTok"/>
+        </w:rPr>
+        <w:t xml:space="preserve"> </w:t>
+      </w:r>
+      <w:r>
+        <w:rPr>
+          <w:rStyle w:val="SpecialCharTok"/>
+        </w:rPr>
+        <w:t xml:space="preserve">~</w:t>
+      </w:r>
+      <w:r>
+        <w:rPr>
+          <w:rStyle w:val="StringTok"/>
+        </w:rPr>
+        <w:t xml:space="preserve">'Summer'</w:t>
+      </w:r>
+      <w:r>
+        <w:rPr>
+          <w:rStyle w:val="NormalTok"/>
+        </w:rPr>
+        <w:t xml:space="preserve">,</w:t>
+      </w:r>
+      <w:r>
+        <w:br/>
+      </w:r>
+      <w:r>
+        <w:rPr>
+          <w:rStyle w:val="NormalTok"/>
+        </w:rPr>
+        <w:t xml:space="preserve">                            month </w:t>
+      </w:r>
+      <w:r>
+        <w:rPr>
+          <w:rStyle w:val="SpecialCharTok"/>
+        </w:rPr>
+        <w:t xml:space="preserve">&lt;</w:t>
+      </w:r>
+      <w:r>
+        <w:rPr>
+          <w:rStyle w:val="DecValTok"/>
+        </w:rPr>
+        <w:t xml:space="preserve">5</w:t>
+      </w:r>
+      <w:r>
+        <w:rPr>
+          <w:rStyle w:val="NormalTok"/>
+        </w:rPr>
+        <w:t xml:space="preserve"> </w:t>
+      </w:r>
+      <w:r>
+        <w:rPr>
+          <w:rStyle w:val="SpecialCharTok"/>
+        </w:rPr>
+        <w:t xml:space="preserve">~</w:t>
+      </w:r>
+      <w:r>
+        <w:rPr>
+          <w:rStyle w:val="NormalTok"/>
+        </w:rPr>
+        <w:t xml:space="preserve"> </w:t>
+      </w:r>
+      <w:r>
+        <w:rPr>
+          <w:rStyle w:val="StringTok"/>
+        </w:rPr>
+        <w:t xml:space="preserve">'Winter'</w:t>
+      </w:r>
+      <w:r>
+        <w:rPr>
+          <w:rStyle w:val="NormalTok"/>
+        </w:rPr>
+        <w:t xml:space="preserve">,</w:t>
+      </w:r>
+      <w:r>
+        <w:br/>
+      </w:r>
+      <w:r>
+        <w:rPr>
+          <w:rStyle w:val="NormalTok"/>
+        </w:rPr>
+        <w:t xml:space="preserve">                            month </w:t>
+      </w:r>
+      <w:r>
+        <w:rPr>
+          <w:rStyle w:val="SpecialCharTok"/>
+        </w:rPr>
+        <w:t xml:space="preserve">&gt;</w:t>
+      </w:r>
+      <w:r>
+        <w:rPr>
+          <w:rStyle w:val="DecValTok"/>
+        </w:rPr>
+        <w:t xml:space="preserve">10</w:t>
+      </w:r>
+      <w:r>
+        <w:rPr>
+          <w:rStyle w:val="NormalTok"/>
+        </w:rPr>
+        <w:t xml:space="preserve"> </w:t>
+      </w:r>
+      <w:r>
+        <w:rPr>
+          <w:rStyle w:val="SpecialCharTok"/>
+        </w:rPr>
+        <w:t xml:space="preserve">~</w:t>
+      </w:r>
+      <w:r>
+        <w:rPr>
+          <w:rStyle w:val="StringTok"/>
+        </w:rPr>
+        <w:t xml:space="preserve">'Winter'</w:t>
+      </w:r>
+      <w:r>
+        <w:rPr>
+          <w:rStyle w:val="NormalTok"/>
+        </w:rPr>
+        <w:t xml:space="preserve">))</w:t>
       </w:r>
     </w:p>
     <w:sectPr/>

</xml_diff>

<commit_message>
head of baltimore data
</commit_message>
<xml_diff>
--- a/writing/HW-5.docx
+++ b/writing/HW-5.docx
@@ -1403,6 +1403,104 @@
           <w:rStyle w:val="NormalTok"/>
         </w:rPr>
         <w:t xml:space="preserve">))</w:t>
+      </w:r>
+      <w:r>
+        <w:br/>
+      </w:r>
+      <w:r>
+        <w:rPr>
+          <w:rStyle w:val="FunctionTok"/>
+        </w:rPr>
+        <w:t xml:space="preserve">head</w:t>
+      </w:r>
+      <w:r>
+        <w:rPr>
+          <w:rStyle w:val="NormalTok"/>
+        </w:rPr>
+        <w:t xml:space="preserve">(Baltimore)</w:t>
+      </w:r>
+    </w:p>
+    <w:p>
+      <w:pPr>
+        <w:pStyle w:val="SourceCode"/>
+      </w:pPr>
+      <w:r>
+        <w:rPr>
+          <w:rStyle w:val="VerbatimChar"/>
+        </w:rPr>
+        <w:t xml:space="preserve">## # A tibble: 6 × 4</w:t>
+      </w:r>
+      <w:r>
+        <w:br/>
+      </w:r>
+      <w:r>
+        <w:rPr>
+          <w:rStyle w:val="VerbatimChar"/>
+        </w:rPr>
+        <w:t xml:space="preserve">##   date       homicide month season</w:t>
+      </w:r>
+      <w:r>
+        <w:br/>
+      </w:r>
+      <w:r>
+        <w:rPr>
+          <w:rStyle w:val="VerbatimChar"/>
+        </w:rPr>
+        <w:t xml:space="preserve">##   &lt;date&gt;        &lt;int&gt; &lt;dbl&gt; &lt;chr&gt; </w:t>
+      </w:r>
+      <w:r>
+        <w:br/>
+      </w:r>
+      <w:r>
+        <w:rPr>
+          <w:rStyle w:val="VerbatimChar"/>
+        </w:rPr>
+        <w:t xml:space="preserve">## 1 2007-01-01       28     1 Winter</w:t>
+      </w:r>
+      <w:r>
+        <w:br/>
+      </w:r>
+      <w:r>
+        <w:rPr>
+          <w:rStyle w:val="VerbatimChar"/>
+        </w:rPr>
+        <w:t xml:space="preserve">## 2 2007-02-01       17     2 Winter</w:t>
+      </w:r>
+      <w:r>
+        <w:br/>
+      </w:r>
+      <w:r>
+        <w:rPr>
+          <w:rStyle w:val="VerbatimChar"/>
+        </w:rPr>
+        <w:t xml:space="preserve">## 3 2007-03-01       26     3 Winter</w:t>
+      </w:r>
+      <w:r>
+        <w:br/>
+      </w:r>
+      <w:r>
+        <w:rPr>
+          <w:rStyle w:val="VerbatimChar"/>
+        </w:rPr>
+        <w:t xml:space="preserve">## 4 2007-04-01       19     4 Winter</w:t>
+      </w:r>
+      <w:r>
+        <w:br/>
+      </w:r>
+      <w:r>
+        <w:rPr>
+          <w:rStyle w:val="VerbatimChar"/>
+        </w:rPr>
+        <w:t xml:space="preserve">## 5 2007-05-01       32     5 Summer</w:t>
+      </w:r>
+      <w:r>
+        <w:br/>
+      </w:r>
+      <w:r>
+        <w:rPr>
+          <w:rStyle w:val="VerbatimChar"/>
+        </w:rPr>
+        <w:t xml:space="preserve">## 6 2007-06-01       31     6 Summer</w:t>
       </w:r>
     </w:p>
     <w:sectPr/>

</xml_diff>

<commit_message>
run ggplot and ggthemes
</commit_message>
<xml_diff>
--- a/writing/HW-5.docx
+++ b/writing/HW-5.docx
@@ -1501,6 +1501,38 @@
           <w:rStyle w:val="VerbatimChar"/>
         </w:rPr>
         <w:t xml:space="preserve">## 6 2007-06-01       31     6 Summer</w:t>
+      </w:r>
+    </w:p>
+    <w:p>
+      <w:pPr>
+        <w:pStyle w:val="SourceCode"/>
+      </w:pPr>
+      <w:r>
+        <w:rPr>
+          <w:rStyle w:val="FunctionTok"/>
+        </w:rPr>
+        <w:t xml:space="preserve">library</w:t>
+      </w:r>
+      <w:r>
+        <w:rPr>
+          <w:rStyle w:val="NormalTok"/>
+        </w:rPr>
+        <w:t xml:space="preserve">(ggplot2)</w:t>
+      </w:r>
+      <w:r>
+        <w:br/>
+      </w:r>
+      <w:r>
+        <w:rPr>
+          <w:rStyle w:val="FunctionTok"/>
+        </w:rPr>
+        <w:t xml:space="preserve">library</w:t>
+      </w:r>
+      <w:r>
+        <w:rPr>
+          <w:rStyle w:val="NormalTok"/>
+        </w:rPr>
+        <w:t xml:space="preserve">(ggthemes)</w:t>
       </w:r>
     </w:p>
     <w:sectPr/>

</xml_diff>

<commit_message>
apply geom_smooth by date
</commit_message>
<xml_diff>
--- a/writing/HW-5.docx
+++ b/writing/HW-5.docx
@@ -1650,6 +1650,158 @@
           <w:rStyle w:val="NormalTok"/>
         </w:rPr>
         <w:t xml:space="preserve"> season))</w:t>
+      </w:r>
+      <w:r>
+        <w:rPr>
+          <w:rStyle w:val="SpecialCharTok"/>
+        </w:rPr>
+        <w:t xml:space="preserve">+</w:t>
+      </w:r>
+      <w:r>
+        <w:br/>
+      </w:r>
+      <w:r>
+        <w:rPr>
+          <w:rStyle w:val="NormalTok"/>
+        </w:rPr>
+        <w:t xml:space="preserve">  </w:t>
+      </w:r>
+      <w:r>
+        <w:rPr>
+          <w:rStyle w:val="FunctionTok"/>
+        </w:rPr>
+        <w:t xml:space="preserve">geom_smooth</w:t>
+      </w:r>
+      <w:r>
+        <w:rPr>
+          <w:rStyle w:val="NormalTok"/>
+        </w:rPr>
+        <w:t xml:space="preserve">(</w:t>
+      </w:r>
+      <w:r>
+        <w:rPr>
+          <w:rStyle w:val="FunctionTok"/>
+        </w:rPr>
+        <w:t xml:space="preserve">aes</w:t>
+      </w:r>
+      <w:r>
+        <w:rPr>
+          <w:rStyle w:val="NormalTok"/>
+        </w:rPr>
+        <w:t xml:space="preserve">(</w:t>
+      </w:r>
+      <w:r>
+        <w:rPr>
+          <w:rStyle w:val="AttributeTok"/>
+        </w:rPr>
+        <w:t xml:space="preserve">x=</w:t>
+      </w:r>
+      <w:r>
+        <w:rPr>
+          <w:rStyle w:val="NormalTok"/>
+        </w:rPr>
+        <w:t xml:space="preserve"> date, </w:t>
+      </w:r>
+      <w:r>
+        <w:rPr>
+          <w:rStyle w:val="AttributeTok"/>
+        </w:rPr>
+        <w:t xml:space="preserve">y =</w:t>
+      </w:r>
+      <w:r>
+        <w:rPr>
+          <w:rStyle w:val="NormalTok"/>
+        </w:rPr>
+        <w:t xml:space="preserve"> homicide), </w:t>
+      </w:r>
+      <w:r>
+        <w:rPr>
+          <w:rStyle w:val="AttributeTok"/>
+        </w:rPr>
+        <w:t xml:space="preserve">color=</w:t>
+      </w:r>
+      <w:r>
+        <w:rPr>
+          <w:rStyle w:val="NormalTok"/>
+        </w:rPr>
+        <w:t xml:space="preserve"> </w:t>
+      </w:r>
+      <w:r>
+        <w:rPr>
+          <w:rStyle w:val="StringTok"/>
+        </w:rPr>
+        <w:t xml:space="preserve">'blue'</w:t>
+      </w:r>
+      <w:r>
+        <w:rPr>
+          <w:rStyle w:val="NormalTok"/>
+        </w:rPr>
+        <w:t xml:space="preserve">, </w:t>
+      </w:r>
+      <w:r>
+        <w:rPr>
+          <w:rStyle w:val="AttributeTok"/>
+        </w:rPr>
+        <w:t xml:space="preserve">se=</w:t>
+      </w:r>
+      <w:r>
+        <w:rPr>
+          <w:rStyle w:val="ConstantTok"/>
+        </w:rPr>
+        <w:t xml:space="preserve">FALSE</w:t>
+      </w:r>
+      <w:r>
+        <w:rPr>
+          <w:rStyle w:val="NormalTok"/>
+        </w:rPr>
+        <w:t xml:space="preserve">, </w:t>
+      </w:r>
+      <w:r>
+        <w:rPr>
+          <w:rStyle w:val="AttributeTok"/>
+        </w:rPr>
+        <w:t xml:space="preserve">size =</w:t>
+      </w:r>
+      <w:r>
+        <w:rPr>
+          <w:rStyle w:val="DecValTok"/>
+        </w:rPr>
+        <w:t xml:space="preserve">1</w:t>
+      </w:r>
+      <w:r>
+        <w:rPr>
+          <w:rStyle w:val="NormalTok"/>
+        </w:rPr>
+        <w:t xml:space="preserve">, </w:t>
+      </w:r>
+      <w:r>
+        <w:rPr>
+          <w:rStyle w:val="AttributeTok"/>
+        </w:rPr>
+        <w:t xml:space="preserve">span =</w:t>
+      </w:r>
+      <w:r>
+        <w:rPr>
+          <w:rStyle w:val="FloatTok"/>
+        </w:rPr>
+        <w:t xml:space="preserve">0.1</w:t>
+      </w:r>
+      <w:r>
+        <w:rPr>
+          <w:rStyle w:val="NormalTok"/>
+        </w:rPr>
+        <w:t xml:space="preserve">)</w:t>
+      </w:r>
+    </w:p>
+    <w:p>
+      <w:pPr>
+        <w:pStyle w:val="SourceCode"/>
+      </w:pPr>
+      <w:r>
+        <w:rPr>
+          <w:rStyle w:val="VerbatimChar"/>
+        </w:rPr>
+        <w:t xml:space="preserve">## `geom_smooth()` using method = 'loess' and formula 'y ~ x'</w:t>
       </w:r>
     </w:p>
     <w:p>

</xml_diff>

<commit_message>
change color according to season
</commit_message>
<xml_diff>
--- a/writing/HW-5.docx
+++ b/writing/HW-5.docx
@@ -1790,7 +1790,121 @@
         <w:rPr>
           <w:rStyle w:val="NormalTok"/>
         </w:rPr>
-        <w:t xml:space="preserve">)</w:t>
+        <w:t xml:space="preserve">) </w:t>
+      </w:r>
+      <w:r>
+        <w:rPr>
+          <w:rStyle w:val="SpecialCharTok"/>
+        </w:rPr>
+        <w:t xml:space="preserve">+</w:t>
+      </w:r>
+      <w:r>
+        <w:rPr>
+          <w:rStyle w:val="NormalTok"/>
+        </w:rPr>
+        <w:t xml:space="preserve">   </w:t>
+      </w:r>
+      <w:r>
+        <w:rPr>
+          <w:rStyle w:val="FunctionTok"/>
+        </w:rPr>
+        <w:t xml:space="preserve">scale_fill_manual</w:t>
+      </w:r>
+      <w:r>
+        <w:rPr>
+          <w:rStyle w:val="NormalTok"/>
+        </w:rPr>
+        <w:t xml:space="preserve">(</w:t>
+      </w:r>
+      <w:r>
+        <w:rPr>
+          <w:rStyle w:val="AttributeTok"/>
+        </w:rPr>
+        <w:t xml:space="preserve">values =</w:t>
+      </w:r>
+      <w:r>
+        <w:rPr>
+          <w:rStyle w:val="NormalTok"/>
+        </w:rPr>
+        <w:t xml:space="preserve"> </w:t>
+      </w:r>
+      <w:r>
+        <w:rPr>
+          <w:rStyle w:val="FunctionTok"/>
+        </w:rPr>
+        <w:t xml:space="preserve">c</w:t>
+      </w:r>
+      <w:r>
+        <w:rPr>
+          <w:rStyle w:val="NormalTok"/>
+        </w:rPr>
+        <w:t xml:space="preserve">(</w:t>
+      </w:r>
+      <w:r>
+        <w:rPr>
+          <w:rStyle w:val="StringTok"/>
+        </w:rPr>
+        <w:t xml:space="preserve">'Summer'</w:t>
+      </w:r>
+      <w:r>
+        <w:rPr>
+          <w:rStyle w:val="OtherTok"/>
+        </w:rPr>
+        <w:t xml:space="preserve">=</w:t>
+      </w:r>
+      <w:r>
+        <w:rPr>
+          <w:rStyle w:val="NormalTok"/>
+        </w:rPr>
+        <w:t xml:space="preserve"> </w:t>
+      </w:r>
+      <w:r>
+        <w:rPr>
+          <w:rStyle w:val="StringTok"/>
+        </w:rPr>
+        <w:t xml:space="preserve">'azure3'</w:t>
+      </w:r>
+      <w:r>
+        <w:rPr>
+          <w:rStyle w:val="NormalTok"/>
+        </w:rPr>
+        <w:t xml:space="preserve">, </w:t>
+      </w:r>
+      <w:r>
+        <w:rPr>
+          <w:rStyle w:val="StringTok"/>
+        </w:rPr>
+        <w:t xml:space="preserve">'Winter'</w:t>
+      </w:r>
+      <w:r>
+        <w:rPr>
+          <w:rStyle w:val="NormalTok"/>
+        </w:rPr>
+        <w:t xml:space="preserve"> </w:t>
+      </w:r>
+      <w:r>
+        <w:rPr>
+          <w:rStyle w:val="OtherTok"/>
+        </w:rPr>
+        <w:t xml:space="preserve">=</w:t>
+      </w:r>
+      <w:r>
+        <w:rPr>
+          <w:rStyle w:val="NormalTok"/>
+        </w:rPr>
+        <w:t xml:space="preserve"> </w:t>
+      </w:r>
+      <w:r>
+        <w:rPr>
+          <w:rStyle w:val="StringTok"/>
+        </w:rPr>
+        <w:t xml:space="preserve">'lightblue'</w:t>
+      </w:r>
+      <w:r>
+        <w:rPr>
+          <w:rStyle w:val="NormalTok"/>
+        </w:rPr>
+        <w:t xml:space="preserve">))</w:t>
       </w:r>
     </w:p>
     <w:p>

</xml_diff>

<commit_message>
arrest of grey line
</commit_message>
<xml_diff>
--- a/writing/HW-5.docx
+++ b/writing/HW-5.docx
@@ -1799,10 +1799,13 @@
         <w:t xml:space="preserve">+</w:t>
       </w:r>
       <w:r>
-        <w:rPr>
-          <w:rStyle w:val="NormalTok"/>
-        </w:rPr>
-        <w:t xml:space="preserve">   </w:t>
+        <w:br/>
+      </w:r>
+      <w:r>
+        <w:rPr>
+          <w:rStyle w:val="NormalTok"/>
+        </w:rPr>
+        <w:t xml:space="preserve">  </w:t>
       </w:r>
       <w:r>
         <w:rPr>
@@ -1904,7 +1907,130 @@
         <w:rPr>
           <w:rStyle w:val="NormalTok"/>
         </w:rPr>
-        <w:t xml:space="preserve">))</w:t>
+        <w:t xml:space="preserve">)) </w:t>
+      </w:r>
+      <w:r>
+        <w:rPr>
+          <w:rStyle w:val="SpecialCharTok"/>
+        </w:rPr>
+        <w:t xml:space="preserve">+</w:t>
+      </w:r>
+      <w:r>
+        <w:br/>
+      </w:r>
+      <w:r>
+        <w:rPr>
+          <w:rStyle w:val="NormalTok"/>
+        </w:rPr>
+        <w:t xml:space="preserve">  </w:t>
+      </w:r>
+      <w:r>
+        <w:rPr>
+          <w:rStyle w:val="FunctionTok"/>
+        </w:rPr>
+        <w:t xml:space="preserve">geom_vline</w:t>
+      </w:r>
+      <w:r>
+        <w:rPr>
+          <w:rStyle w:val="NormalTok"/>
+        </w:rPr>
+        <w:t xml:space="preserve"> (</w:t>
+      </w:r>
+      <w:r>
+        <w:rPr>
+          <w:rStyle w:val="AttributeTok"/>
+        </w:rPr>
+        <w:t xml:space="preserve">xintercept =</w:t>
+      </w:r>
+      <w:r>
+        <w:rPr>
+          <w:rStyle w:val="NormalTok"/>
+        </w:rPr>
+        <w:t xml:space="preserve"> </w:t>
+      </w:r>
+      <w:r>
+        <w:rPr>
+          <w:rStyle w:val="FunctionTok"/>
+        </w:rPr>
+        <w:t xml:space="preserve">as.numeric</w:t>
+      </w:r>
+      <w:r>
+        <w:rPr>
+          <w:rStyle w:val="NormalTok"/>
+        </w:rPr>
+        <w:t xml:space="preserve">(</w:t>
+      </w:r>
+      <w:r>
+        <w:rPr>
+          <w:rStyle w:val="FunctionTok"/>
+        </w:rPr>
+        <w:t xml:space="preserve">as.Date</w:t>
+      </w:r>
+      <w:r>
+        <w:rPr>
+          <w:rStyle w:val="NormalTok"/>
+        </w:rPr>
+        <w:t xml:space="preserve">(</w:t>
+      </w:r>
+      <w:r>
+        <w:rPr>
+          <w:rStyle w:val="StringTok"/>
+        </w:rPr>
+        <w:t xml:space="preserve">'2015-04-30'</w:t>
+      </w:r>
+      <w:r>
+        <w:rPr>
+          <w:rStyle w:val="NormalTok"/>
+        </w:rPr>
+        <w:t xml:space="preserve">)), </w:t>
+      </w:r>
+      <w:r>
+        <w:rPr>
+          <w:rStyle w:val="AttributeTok"/>
+        </w:rPr>
+        <w:t xml:space="preserve">linetype=</w:t>
+      </w:r>
+      <w:r>
+        <w:rPr>
+          <w:rStyle w:val="NormalTok"/>
+        </w:rPr>
+        <w:t xml:space="preserve"> </w:t>
+      </w:r>
+      <w:r>
+        <w:rPr>
+          <w:rStyle w:val="StringTok"/>
+        </w:rPr>
+        <w:t xml:space="preserve">'longdash'</w:t>
+      </w:r>
+      <w:r>
+        <w:rPr>
+          <w:rStyle w:val="NormalTok"/>
+        </w:rPr>
+        <w:t xml:space="preserve">, </w:t>
+      </w:r>
+      <w:r>
+        <w:rPr>
+          <w:rStyle w:val="AttributeTok"/>
+        </w:rPr>
+        <w:t xml:space="preserve">col=</w:t>
+      </w:r>
+      <w:r>
+        <w:rPr>
+          <w:rStyle w:val="NormalTok"/>
+        </w:rPr>
+        <w:t xml:space="preserve"> </w:t>
+      </w:r>
+      <w:r>
+        <w:rPr>
+          <w:rStyle w:val="StringTok"/>
+        </w:rPr>
+        <w:t xml:space="preserve">'red'</w:t>
+      </w:r>
+      <w:r>
+        <w:rPr>
+          <w:rStyle w:val="NormalTok"/>
+        </w:rPr>
+        <w:t xml:space="preserve">)</w:t>
       </w:r>
     </w:p>
     <w:p>

</xml_diff>

<commit_message>
season to the bottom
</commit_message>
<xml_diff>
--- a/writing/HW-5.docx
+++ b/writing/HW-5.docx
@@ -2390,7 +2390,58 @@
         <w:rPr>
           <w:rStyle w:val="NormalTok"/>
         </w:rPr>
-        <w:t xml:space="preserve">()</w:t>
+        <w:t xml:space="preserve">() </w:t>
+      </w:r>
+      <w:r>
+        <w:rPr>
+          <w:rStyle w:val="SpecialCharTok"/>
+        </w:rPr>
+        <w:t xml:space="preserve">+</w:t>
+      </w:r>
+      <w:r>
+        <w:br/>
+      </w:r>
+      <w:r>
+        <w:rPr>
+          <w:rStyle w:val="NormalTok"/>
+        </w:rPr>
+        <w:t xml:space="preserve">  </w:t>
+      </w:r>
+      <w:r>
+        <w:rPr>
+          <w:rStyle w:val="FunctionTok"/>
+        </w:rPr>
+        <w:t xml:space="preserve">theme</w:t>
+      </w:r>
+      <w:r>
+        <w:rPr>
+          <w:rStyle w:val="NormalTok"/>
+        </w:rPr>
+        <w:t xml:space="preserve">(</w:t>
+      </w:r>
+      <w:r>
+        <w:rPr>
+          <w:rStyle w:val="AttributeTok"/>
+        </w:rPr>
+        <w:t xml:space="preserve">legend.position =</w:t>
+      </w:r>
+      <w:r>
+        <w:rPr>
+          <w:rStyle w:val="NormalTok"/>
+        </w:rPr>
+        <w:t xml:space="preserve"> </w:t>
+      </w:r>
+      <w:r>
+        <w:rPr>
+          <w:rStyle w:val="StringTok"/>
+        </w:rPr>
+        <w:t xml:space="preserve">'bottom'</w:t>
+      </w:r>
+      <w:r>
+        <w:rPr>
+          <w:rStyle w:val="NormalTok"/>
+        </w:rPr>
+        <w:t xml:space="preserve">) </w:t>
       </w:r>
     </w:p>
     <w:p>

</xml_diff>